<commit_message>
ajout de la rencontre avec ritafilm
</commit_message>
<xml_diff>
--- a/rapport/Projet tut.docx
+++ b/rapport/Projet tut.docx
@@ -21,6 +21,117 @@
         </w:rPr>
         <w:t>la présence d’une barre de recherche située en haut au centre de notre site. Cette barre de recherche étant la fonction de recherche la plus connue de la majeure partie des sites web nous avons décidé de la réaliser en premier lieu. Elle peut être utilisée pour rechercher des modèles 3D précis, il suffit par exemple de taper le mot « table » pour avoir une liste de l’intégralité des modèles nommés « table » présents dans la base de données. Mais, dans un souci de gain de temps pour l’utilisateur, il est également possible d’effectuer une recherche sans écrire l’intégralité du nom du modèles souhaité mais en en écrivant seulement une partie. Par exemple si l’utilisateur rentre le mot  « ta » dans la barre de recherche il tombera sur une liste de tous les modèles dont le nom possède la syllabe « ta » comme par exemple des modèles de table ou de tasse. Ces modèles sont classés par ordre alphabétiques croissant.</w:t>
       </w:r>
+      <w:bookmarkStart w:id="0" w:name="_GoBack"/>
+      <w:bookmarkEnd w:id="0"/>
+    </w:p>
+    <w:p>
+      <w:pPr>
+        <w:rPr>
+          <w:sz w:val="24"/>
+        </w:rPr>
+      </w:pPr>
+      <w:r>
+        <w:rPr>
+          <w:sz w:val="24"/>
+        </w:rPr>
+        <w:t xml:space="preserve">nous avons donc </w:t>
+      </w:r>
+      <w:proofErr w:type="spellStart"/>
+      <w:r>
+        <w:rPr>
+          <w:sz w:val="24"/>
+        </w:rPr>
+        <w:t>éfféctué</w:t>
+      </w:r>
+      <w:proofErr w:type="spellEnd"/>
+      <w:r>
+        <w:rPr>
+          <w:sz w:val="24"/>
+        </w:rPr>
+        <w:t xml:space="preserve"> une barre de recherche qui reconnaisse un modèle même sans que l'intégralité du nom du modèle soit entré, nous avons </w:t>
+      </w:r>
+      <w:proofErr w:type="spellStart"/>
+      <w:r>
+        <w:rPr>
+          <w:sz w:val="24"/>
+        </w:rPr>
+        <w:t>éffectué</w:t>
+      </w:r>
+      <w:proofErr w:type="spellEnd"/>
+      <w:r>
+        <w:rPr>
+          <w:sz w:val="24"/>
+        </w:rPr>
+        <w:t xml:space="preserve"> un lien entre la base de donnée et le site, la recherche s'effectue dans la table des modèles, elle recherche dans la catégorie "nom" tous les nom qui ont une ressemblance à ce qui a été entré dans la barre de recherche, nous avons utilisé la commande LIKE %</w:t>
+      </w:r>
+      <w:proofErr w:type="spellStart"/>
+      <w:r>
+        <w:rPr>
+          <w:sz w:val="24"/>
+        </w:rPr>
+        <w:t>motrecherché</w:t>
+      </w:r>
+      <w:proofErr w:type="spellEnd"/>
+      <w:r>
+        <w:rPr>
+          <w:sz w:val="24"/>
+        </w:rPr>
+        <w:t>%  pour permettre de ne pas être obligé d'écrire exactement le nom du modèle.</w:t>
+      </w:r>
+    </w:p>
+    <w:p>
+      <w:pPr>
+        <w:rPr>
+          <w:sz w:val="24"/>
+        </w:rPr>
+      </w:pPr>
+      <w:r>
+        <w:rPr>
+          <w:sz w:val="24"/>
+        </w:rPr>
+        <w:tab/>
+        <w:t xml:space="preserve">Nous avons également </w:t>
+      </w:r>
+      <w:r>
+        <w:rPr>
+          <w:sz w:val="24"/>
+        </w:rPr>
+        <w:t xml:space="preserve">mis en place un bouton « Liste » qui est visible en haut à droite du site, à côté de la barre de recherche. Ce bouton permet l’affichage de la liste </w:t>
+      </w:r>
+      <w:proofErr w:type="gramStart"/>
+      <w:r>
+        <w:rPr>
+          <w:sz w:val="24"/>
+        </w:rPr>
+        <w:t>complète</w:t>
+      </w:r>
+      <w:proofErr w:type="gramEnd"/>
+      <w:r>
+        <w:rPr>
+          <w:sz w:val="24"/>
+        </w:rPr>
+        <w:t xml:space="preserve"> de tous les modèles présents dans la base de données, et donc tous les modèles accessible pour l’utilisateur. Cette liste est triée de la même manière que toutes les listes présentes sur le site : par ordre alphabétique croissant pour faciliter la recherche de modèle souhaité. Bien évidemment l’utilisateur a la possibilité de cliquer sur le nom du modèle qu’il souhaite pour ainsi le charger et afficher sa page personnelle.</w:t>
+      </w:r>
+    </w:p>
+    <w:p>
+      <w:pPr>
+        <w:rPr>
+          <w:sz w:val="24"/>
+        </w:rPr>
+      </w:pPr>
+      <w:r>
+        <w:rPr>
+          <w:sz w:val="24"/>
+        </w:rPr>
+        <w:tab/>
+        <w:t>Enfin il y a le tri par catégorie qui est présent sur la page d’accueil du site. L’ensemble des modèles présents dans la base de données est trié et classé selon différentes catégories et sous catégories.</w:t>
+      </w:r>
+      <w:r>
+        <w:rPr>
+          <w:sz w:val="24"/>
+        </w:rPr>
+        <w:t xml:space="preserve"> Pour reprendre le même exemple que ci-dessus, si l’utilisateur décide à nouveau de chercher des tables il faut qu’il sélectionne la catégorie « Mobilier » puis à la sous-catégorie « Meuble » pour accéder à sa demande.</w:t>
+      </w:r>
     </w:p>
     <w:p>
       <w:pPr>
@@ -39,53 +150,6 @@
         <w:rPr>
           <w:sz w:val="24"/>
         </w:rPr>
-        <w:tab/>
-        <w:t xml:space="preserve">Nous avons également </w:t>
-      </w:r>
-      <w:r>
-        <w:rPr>
-          <w:sz w:val="24"/>
-        </w:rPr>
-        <w:t>mis en place un bouton « Liste » qui est visible en haut à droite du site, à côté de la barre de recherche. Ce bouton permet l’affichage de la liste complète de tous les modèles présents dans la base de données, et donc tous les modèles accessible pour l’utilisateur. Cette liste est triée de la même manière que toutes les listes présentes sur le site : par ordre alphabétique croissant pour faciliter la recherche de modèle souhaité. Bien évidemment l’utilisateur a la possibilité de cliquer sur le nom du modèle qu’il souhaite pour ainsi le charger et afficher sa page personnelle.</w:t>
-      </w:r>
-    </w:p>
-    <w:p>
-      <w:pPr>
-        <w:rPr>
-          <w:sz w:val="24"/>
-        </w:rPr>
-      </w:pPr>
-      <w:r>
-        <w:rPr>
-          <w:sz w:val="24"/>
-        </w:rPr>
-        <w:tab/>
-        <w:t>Enfin il y a le tri par catégorie qui est présent sur la page d’accueil du site. L’ensemble des modèles présents dans la base de données est trié et classé selon différentes catégories et sous catégories.</w:t>
-      </w:r>
-      <w:r>
-        <w:rPr>
-          <w:sz w:val="24"/>
-        </w:rPr>
-        <w:t xml:space="preserve"> Pour reprendre le même exemple que ci-dessus, si l’utilisateur décide à nouveau de chercher des tables il faut qu’il sélectionne la catégorie « Mobilier » puis à la sous-catégorie « Meuble » pour accéder à sa demande.</w:t>
-      </w:r>
-    </w:p>
-    <w:p>
-      <w:pPr>
-        <w:rPr>
-          <w:sz w:val="24"/>
-        </w:rPr>
-      </w:pPr>
-    </w:p>
-    <w:p>
-      <w:pPr>
-        <w:rPr>
-          <w:sz w:val="24"/>
-        </w:rPr>
-      </w:pPr>
-      <w:r>
-        <w:rPr>
-          <w:sz w:val="24"/>
-        </w:rPr>
         <w:t>La partie design du site n’a pas changé beaucoup. Il n’y a eu que 2 phases majeur, la première, que nous avons réalisé comme nous le souhait</w:t>
       </w:r>
       <w:r>
@@ -104,7 +168,14 @@
         <w:rPr>
           <w:sz w:val="24"/>
         </w:rPr>
-        <w:t xml:space="preserve">ions. Comme nous avions une partie site à réaliser, et il devait être similaire au site </w:t>
+        <w:t xml:space="preserve">ions. Comme </w:t>
+      </w:r>
+      <w:r>
+        <w:rPr>
+          <w:sz w:val="24"/>
+        </w:rPr>
+        <w:lastRenderedPageBreak/>
+        <w:t xml:space="preserve">nous avions une partie site à réaliser, et il devait être similaire au site </w:t>
       </w:r>
       <w:proofErr w:type="spellStart"/>
       <w:r>
@@ -160,17 +231,8 @@
         <w:rPr>
           <w:sz w:val="24"/>
         </w:rPr>
-        <w:t xml:space="preserve">, Nathalie PAIRE, pour avoir un avis. Le design ne </w:t>
-      </w:r>
-      <w:r>
-        <w:rPr>
-          <w:sz w:val="24"/>
-        </w:rPr>
-        <w:lastRenderedPageBreak/>
-        <w:t>correspond pas à leurs attentes, ils voulaient un aspect encore plus sobre, avec des teintes de noir et de blanc.</w:t>
-      </w:r>
-      <w:bookmarkStart w:id="0" w:name="_GoBack"/>
-      <w:bookmarkEnd w:id="0"/>
+        <w:t>, Nathalie PAIRE, pour avoir un avis. Le design ne correspond pas à leurs attentes, ils voulaient un aspect encore plus sobre, avec des teintes de noir et de blanc.</w:t>
+      </w:r>
     </w:p>
     <w:p>
       <w:pPr>

</xml_diff>